<commit_message>
Creación de tarjetas de crédito, markers
</commit_message>
<xml_diff>
--- a/MySpot.docx
+++ b/MySpot.docx
@@ -43,11 +43,20 @@
           <w:ilvl w:val="0"/>
           <w:numId w:val="1"/>
         </w:numPr>
-      </w:pPr>
-      <w:r>
+        <w:rPr>
+          <w:highlight w:val="green"/>
+        </w:rPr>
+      </w:pPr>
+      <w:r>
+        <w:rPr>
+          <w:highlight w:val="green"/>
+        </w:rPr>
         <w:t xml:space="preserve">Deberá crear un usuario, conteniendo correo electrónico y contraseña </w:t>
       </w:r>
       <w:r>
+        <w:rPr>
+          <w:highlight w:val="green"/>
+        </w:rPr>
         <w:t xml:space="preserve">o puede ser inicio de sesión con FB o google. </w:t>
       </w:r>
     </w:p>
@@ -84,8 +93,14 @@
           <w:ilvl w:val="0"/>
           <w:numId w:val="2"/>
         </w:numPr>
-      </w:pPr>
-      <w:r>
+        <w:rPr>
+          <w:highlight w:val="green"/>
+        </w:rPr>
+      </w:pPr>
+      <w:r>
+        <w:rPr>
+          <w:highlight w:val="green"/>
+        </w:rPr>
         <w:t>Herramienta para registrar una tarjeta de débito o crédito.</w:t>
       </w:r>
     </w:p>
@@ -142,6 +157,8 @@
       <w:r>
         <w:t>Historial de parqueos utilizados</w:t>
       </w:r>
+      <w:bookmarkStart w:id="0" w:name="_GoBack"/>
+      <w:bookmarkEnd w:id="0"/>
     </w:p>
     <w:p>
       <w:pPr>
@@ -209,10 +226,7 @@
         <w:ind w:left="1440"/>
       </w:pPr>
     </w:p>
-    <w:p>
-      <w:bookmarkStart w:id="0" w:name="_GoBack"/>
-      <w:bookmarkEnd w:id="0"/>
-    </w:p>
+    <w:p/>
     <w:sectPr>
       <w:pgSz w:w="12240" w:h="15840"/>
       <w:pgMar w:top="1417" w:right="1701" w:bottom="1417" w:left="1701" w:header="708" w:footer="708" w:gutter="0"/>
@@ -453,7 +467,7 @@
       </w:pPr>
     </w:pPrDefault>
   </w:docDefaults>
-  <w:latentStyles w:defLockedState="0" w:defUIPriority="99" w:defSemiHidden="0" w:defUnhideWhenUsed="0" w:defQFormat="0" w:count="375">
+  <w:latentStyles w:defLockedState="0" w:defUIPriority="99" w:defSemiHidden="0" w:defUnhideWhenUsed="0" w:defQFormat="0" w:count="376">
     <w:lsdException w:name="Normal" w:uiPriority="0" w:qFormat="1"/>
     <w:lsdException w:name="heading 1" w:uiPriority="9" w:qFormat="1"/>
     <w:lsdException w:name="heading 2" w:semiHidden="1" w:uiPriority="9" w:unhideWhenUsed="1" w:qFormat="1"/>
@@ -559,7 +573,6 @@
     <w:lsdException w:name="HTML Sample" w:semiHidden="1" w:unhideWhenUsed="1"/>
     <w:lsdException w:name="HTML Typewriter" w:semiHidden="1" w:unhideWhenUsed="1"/>
     <w:lsdException w:name="HTML Variable" w:semiHidden="1" w:unhideWhenUsed="1"/>
-    <w:lsdException w:name="Normal Table" w:semiHidden="1" w:unhideWhenUsed="1"/>
     <w:lsdException w:name="annotation subject" w:semiHidden="1" w:unhideWhenUsed="1"/>
     <w:lsdException w:name="No List" w:semiHidden="1" w:unhideWhenUsed="1"/>
     <w:lsdException w:name="Outline List 1" w:semiHidden="1" w:unhideWhenUsed="1"/>
@@ -606,10 +619,8 @@
     <w:lsdException w:name="Table Subtle 2" w:semiHidden="1" w:unhideWhenUsed="1"/>
     <w:lsdException w:name="Table Web 1" w:semiHidden="1" w:unhideWhenUsed="1"/>
     <w:lsdException w:name="Table Web 2" w:semiHidden="1" w:unhideWhenUsed="1"/>
-    <w:lsdException w:name="Table Web 3" w:semiHidden="1" w:unhideWhenUsed="1"/>
     <w:lsdException w:name="Balloon Text" w:semiHidden="1" w:unhideWhenUsed="1"/>
     <w:lsdException w:name="Table Grid" w:uiPriority="39"/>
-    <w:lsdException w:name="Table Theme" w:semiHidden="1" w:unhideWhenUsed="1"/>
     <w:lsdException w:name="Placeholder Text" w:semiHidden="1"/>
     <w:lsdException w:name="No Spacing" w:uiPriority="1" w:qFormat="1"/>
     <w:lsdException w:name="Light Shading" w:uiPriority="60"/>
@@ -829,6 +840,7 @@
     <w:lsdException w:name="Smart Hyperlink" w:semiHidden="1" w:unhideWhenUsed="1"/>
     <w:lsdException w:name="Hashtag" w:semiHidden="1" w:unhideWhenUsed="1"/>
     <w:lsdException w:name="Unresolved Mention" w:semiHidden="1" w:unhideWhenUsed="1"/>
+    <w:lsdException w:name="Smart Link" w:semiHidden="1" w:unhideWhenUsed="1"/>
   </w:latentStyles>
   <w:style w:type="paragraph" w:default="1" w:styleId="Normal">
     <w:name w:val="Normal"/>

</xml_diff>